<commit_message>
updated psuedocode for assign 10
</commit_message>
<xml_diff>
--- a/Homework/psuedocode assign 10.docx
+++ b/Homework/psuedocode assign 10.docx
@@ -40,46 +40,52 @@
     <w:p>
       <w:r>
         <w:tab/>
-        <w:t>Print response</w:t>
-      </w:r>
-    </w:p>
-    <w:p>
-      <w:proofErr w:type="spellStart"/>
-      <w:r>
-        <w:t>mycard</w:t>
-      </w:r>
-      <w:proofErr w:type="spellEnd"/>
-      <w:r>
-        <w:t xml:space="preserve"> = "{0} of {1}</w:t>
-      </w:r>
-      <w:proofErr w:type="gramStart"/>
-      <w:r>
-        <w:t>".format</w:t>
-      </w:r>
-      <w:proofErr w:type="gramEnd"/>
-      <w:r>
-        <w:t>(cards[y],suits[x])</w:t>
-      </w:r>
-    </w:p>
-    <w:p/>
-    <w:p>
-      <w:r>
-        <w:t>Part 2:</w:t>
-      </w:r>
-    </w:p>
-    <w:p>
-      <w:r>
-        <w:tab/>
-        <w:t>Draw 3 Cards</w:t>
-      </w:r>
-    </w:p>
-    <w:p>
-      <w:r>
-        <w:tab/>
-        <w:t>Check to see if Card suits match</w:t>
+        <w:t>If tie, compare second value</w:t>
       </w:r>
       <w:bookmarkStart w:id="0" w:name="_GoBack"/>
       <w:bookmarkEnd w:id="0"/>
+    </w:p>
+    <w:p>
+      <w:r>
+        <w:tab/>
+        <w:t>Print response</w:t>
+      </w:r>
+    </w:p>
+    <w:p>
+      <w:proofErr w:type="spellStart"/>
+      <w:r>
+        <w:t>mycard</w:t>
+      </w:r>
+      <w:proofErr w:type="spellEnd"/>
+      <w:r>
+        <w:t xml:space="preserve"> = "{0} of {1}</w:t>
+      </w:r>
+      <w:proofErr w:type="gramStart"/>
+      <w:r>
+        <w:t>".format</w:t>
+      </w:r>
+      <w:proofErr w:type="gramEnd"/>
+      <w:r>
+        <w:t>(cards[y],suits[x])</w:t>
+      </w:r>
+    </w:p>
+    <w:p/>
+    <w:p>
+      <w:r>
+        <w:t>Part 2:</w:t>
+      </w:r>
+    </w:p>
+    <w:p>
+      <w:r>
+        <w:tab/>
+        <w:t>Draw 3 Cards</w:t>
+      </w:r>
+    </w:p>
+    <w:p>
+      <w:r>
+        <w:tab/>
+        <w:t>Check to see if Card suits match</w:t>
+      </w:r>
     </w:p>
     <w:p>
       <w:r>

</xml_diff>